<commit_message>
Lista de projetos e documento LED atualizado
</commit_message>
<xml_diff>
--- a/Módulos/004_DAVE4_APPs/004_DAVE4_APPs.docx
+++ b/Módulos/004_DAVE4_APPs/004_DAVE4_APPs.docx
@@ -4,7 +4,7 @@
   <w:body>
     <w:p>
       <w:pPr>
-        <w:pStyle w:val="Ttulo"/>
+        <w:pStyle w:val="Title"/>
         <w:framePr w:wrap="notBeside"/>
         <w:jc w:val="left"/>
         <w:rPr>
@@ -823,7 +823,7 @@
                         <w:txbxContent>
                           <w:p>
                             <w:pPr>
-                              <w:pStyle w:val="Legenda"/>
+                              <w:pStyle w:val="Caption"/>
                               <w:rPr>
                                 <w:sz w:val="18"/>
                                 <w:szCs w:val="20"/>
@@ -832,14 +832,27 @@
                             <w:r>
                               <w:t xml:space="preserve">Figura </w:t>
                             </w:r>
-                            <w:fldSimple w:instr=" SEQ Figure \* ARABIC ">
-                              <w:r>
-                                <w:rPr>
-                                  <w:noProof/>
-                                </w:rPr>
-                                <w:t>1</w:t>
-                              </w:r>
-                            </w:fldSimple>
+                            <w:r>
+                              <w:fldChar w:fldCharType="begin"/>
+                            </w:r>
+                            <w:r>
+                              <w:instrText xml:space="preserve"> SEQ Figure \* ARABIC </w:instrText>
+                            </w:r>
+                            <w:r>
+                              <w:fldChar w:fldCharType="separate"/>
+                            </w:r>
+                            <w:r>
+                              <w:rPr>
+                                <w:noProof/>
+                              </w:rPr>
+                              <w:t>1</w:t>
+                            </w:r>
+                            <w:r>
+                              <w:rPr>
+                                <w:noProof/>
+                              </w:rPr>
+                              <w:fldChar w:fldCharType="end"/>
+                            </w:r>
                             <w:r>
                               <w:rPr>
                                 <w:noProof/>
@@ -872,7 +885,7 @@
                   <w:txbxContent>
                     <w:p>
                       <w:pPr>
-                        <w:pStyle w:val="Legenda"/>
+                        <w:pStyle w:val="Caption"/>
                         <w:rPr>
                           <w:sz w:val="18"/>
                           <w:szCs w:val="20"/>
@@ -881,14 +894,27 @@
                       <w:r>
                         <w:t xml:space="preserve">Figura </w:t>
                       </w:r>
-                      <w:fldSimple w:instr=" SEQ Figure \* ARABIC ">
-                        <w:r>
-                          <w:rPr>
-                            <w:noProof/>
-                          </w:rPr>
-                          <w:t>1</w:t>
-                        </w:r>
-                      </w:fldSimple>
+                      <w:r>
+                        <w:fldChar w:fldCharType="begin"/>
+                      </w:r>
+                      <w:r>
+                        <w:instrText xml:space="preserve"> SEQ Figure \* ARABIC </w:instrText>
+                      </w:r>
+                      <w:r>
+                        <w:fldChar w:fldCharType="separate"/>
+                      </w:r>
+                      <w:r>
+                        <w:rPr>
+                          <w:noProof/>
+                        </w:rPr>
+                        <w:t>1</w:t>
+                      </w:r>
+                      <w:r>
+                        <w:rPr>
+                          <w:noProof/>
+                        </w:rPr>
+                        <w:fldChar w:fldCharType="end"/>
+                      </w:r>
                       <w:r>
                         <w:rPr>
                           <w:noProof/>
@@ -1004,7 +1030,7 @@
                         <w:txbxContent>
                           <w:p>
                             <w:pPr>
-                              <w:pStyle w:val="Legenda"/>
+                              <w:pStyle w:val="Caption"/>
                               <w:rPr>
                                 <w:sz w:val="18"/>
                                 <w:szCs w:val="20"/>
@@ -1326,7 +1352,7 @@
                         <w:txbxContent>
                           <w:p>
                             <w:pPr>
-                              <w:pStyle w:val="Legenda"/>
+                              <w:pStyle w:val="Caption"/>
                               <w:rPr>
                                 <w:i/>
                                 <w:sz w:val="18"/>
@@ -1512,7 +1538,7 @@
                         <w:txbxContent>
                           <w:p>
                             <w:pPr>
-                              <w:pStyle w:val="Legenda"/>
+                              <w:pStyle w:val="Caption"/>
                               <w:rPr>
                                 <w:i/>
                                 <w:sz w:val="18"/>
@@ -1951,7 +1977,7 @@
                         <w:txbxContent>
                           <w:p>
                             <w:pPr>
-                              <w:pStyle w:val="Legenda"/>
+                              <w:pStyle w:val="Caption"/>
                               <w:rPr>
                                 <w:i/>
                                 <w:sz w:val="18"/>
@@ -2449,6 +2475,7 @@
       </w:pPr>
       <w:r>
         <w:rPr>
+          <w:noProof/>
           <w:lang w:val="pt-PT"/>
         </w:rPr>
         <w:drawing>
@@ -2500,6 +2527,7 @@
       </w:pPr>
       <w:r>
         <w:rPr>
+          <w:noProof/>
           <w:lang w:val="pt-PT"/>
         </w:rPr>
         <w:drawing>
@@ -2600,7 +2628,7 @@
                         <w:txbxContent>
                           <w:p>
                             <w:pPr>
-                              <w:pStyle w:val="Legenda"/>
+                              <w:pStyle w:val="Caption"/>
                               <w:rPr>
                                 <w:i/>
                                 <w:sz w:val="18"/>
@@ -2608,16 +2636,7 @@
                               </w:rPr>
                             </w:pPr>
                             <w:r>
-                              <w:t xml:space="preserve">Figura </w:t>
-                            </w:r>
-                            <w:r>
-                              <w:t>5</w:t>
-                            </w:r>
-                            <w:r>
-                              <w:t xml:space="preserve"> – </w:t>
-                            </w:r>
-                            <w:r>
-                              <w:t xml:space="preserve">Configuração da </w:t>
+                              <w:t xml:space="preserve">Figura 5 – Configuração da </w:t>
                             </w:r>
                             <w:r>
                               <w:rPr>
@@ -2757,6 +2776,7 @@
       </w:pPr>
       <w:r>
         <w:rPr>
+          <w:noProof/>
           <w:lang w:val="pt-PT"/>
         </w:rPr>
         <w:drawing>
@@ -2857,7 +2877,7 @@
                         <w:txbxContent>
                           <w:p>
                             <w:pPr>
-                              <w:pStyle w:val="Legenda"/>
+                              <w:pStyle w:val="Caption"/>
                               <w:rPr>
                                 <w:i/>
                                 <w:iCs/>
@@ -3095,13 +3115,7 @@
         <w:rPr>
           <w:lang w:val="pt-PT"/>
         </w:rPr>
-        <w:t xml:space="preserve"> ao sinal que a irá espoletar, que neste caso é o sinal da app Timer.</w:t>
-      </w:r>
-      <w:r>
-        <w:rPr>
-          <w:lang w:val="pt-PT"/>
-        </w:rPr>
-        <w:t xml:space="preserve"> Portanto, teremos de ir ao menu de conexões físicas dos sinais do Timer e conectar esta interrupção.</w:t>
+        <w:t xml:space="preserve"> ao sinal que a irá espoletar, que neste caso é o sinal da app Timer. Portanto, teremos de ir ao menu de conexões físicas dos sinais do Timer e conectar esta interrupção.</w:t>
       </w:r>
     </w:p>
     <w:p>
@@ -3139,6 +3153,7 @@
       </w:pPr>
       <w:r>
         <w:rPr>
+          <w:noProof/>
           <w:u w:val="single"/>
           <w:lang w:val="pt-PT"/>
         </w:rPr>
@@ -3191,6 +3206,7 @@
       </w:pPr>
       <w:r>
         <w:rPr>
+          <w:noProof/>
           <w:lang w:val="pt-PT"/>
         </w:rPr>
         <w:drawing>
@@ -3232,23 +3248,14 @@
     </w:p>
     <w:p>
       <w:pPr>
-        <w:pStyle w:val="Legenda"/>
+        <w:pStyle w:val="Caption"/>
         <w:rPr>
           <w:i/>
           <w:iCs/>
         </w:rPr>
       </w:pPr>
       <w:r>
-        <w:t xml:space="preserve">Figura </w:t>
-      </w:r>
-      <w:r>
-        <w:t>6</w:t>
-      </w:r>
-      <w:r>
-        <w:t xml:space="preserve"> – </w:t>
-      </w:r>
-      <w:r>
-        <w:t xml:space="preserve">Conexão física da </w:t>
+        <w:t xml:space="preserve">Figura 6 – Conexão física da </w:t>
       </w:r>
       <w:r>
         <w:rPr>
@@ -3477,7 +3484,7 @@
     </w:p>
     <w:p>
       <w:pPr>
-        <w:pStyle w:val="PargrafodaLista"/>
+        <w:pStyle w:val="ListParagraph"/>
         <w:numPr>
           <w:ilvl w:val="0"/>
           <w:numId w:val="34"/>
@@ -3499,7 +3506,7 @@
     </w:p>
     <w:p>
       <w:pPr>
-        <w:pStyle w:val="PargrafodaLista"/>
+        <w:pStyle w:val="ListParagraph"/>
         <w:numPr>
           <w:ilvl w:val="0"/>
           <w:numId w:val="34"/>
@@ -3656,7 +3663,7 @@
 <w:ftr xmlns:wpc="http://schemas.microsoft.com/office/word/2010/wordprocessingCanvas" xmlns:cx="http://schemas.microsoft.com/office/drawing/2014/chartex" xmlns:cx1="http://schemas.microsoft.com/office/drawing/2015/9/8/chartex" xmlns:cx2="http://schemas.microsoft.com/office/drawing/2015/10/21/chartex" xmlns:cx3="http://schemas.microsoft.com/office/drawing/2016/5/9/chartex" xmlns:cx4="http://schemas.microsoft.com/office/drawing/2016/5/10/chartex" xmlns:cx5="http://schemas.microsoft.com/office/drawing/2016/5/11/chartex" xmlns:cx6="http://schemas.microsoft.com/office/drawing/2016/5/12/chartex" xmlns:cx7="http://schemas.microsoft.com/office/drawing/2016/5/13/chartex" xmlns:cx8="http://schemas.microsoft.com/office/drawing/2016/5/14/chartex" xmlns:mc="http://schemas.openxmlformats.org/markup-compatibility/2006" xmlns:aink="http://schemas.microsoft.com/office/drawing/2016/ink" xmlns:am3d="http://schemas.microsoft.com/office/drawing/2017/model3d" xmlns:o="urn:schemas-microsoft-com:office:office" xmlns:r="http://schemas.openxmlformats.org/officeDocument/2006/relationships" xmlns:m="http://schemas.openxmlformats.org/officeDocument/2006/math" xmlns:v="urn:schemas-microsoft-com:vml" xmlns:wp14="http://schemas.microsoft.com/office/word/2010/wordprocessingDrawing" xmlns:wp="http://schemas.openxmlformats.org/drawingml/2006/wordprocessingDrawing" xmlns:w10="urn:schemas-microsoft-com:office:word" xmlns:w="http://schemas.openxmlformats.org/wordprocessingml/2006/main" xmlns:w14="http://schemas.microsoft.com/office/word/2010/wordml" xmlns:w15="http://schemas.microsoft.com/office/word/2012/wordml" xmlns:w16cex="http://schemas.microsoft.com/office/word/2018/wordml/cex" xmlns:w16cid="http://schemas.microsoft.com/office/word/2016/wordml/cid" xmlns:w16="http://schemas.microsoft.com/office/word/2018/wordml" xmlns:w16sdtdh="http://schemas.microsoft.com/office/word/2020/wordml/sdtdatahash" xmlns:w16se="http://schemas.microsoft.com/office/word/2015/wordml/symex" xmlns:wpg="http://schemas.microsoft.com/office/word/2010/wordprocessingGroup" xmlns:wpi="http://schemas.microsoft.com/office/word/2010/wordprocessingInk" xmlns:wne="http://schemas.microsoft.com/office/word/2006/wordml" xmlns:wps="http://schemas.microsoft.com/office/word/2010/wordprocessingShape" mc:Ignorable="w14 w15 w16se w16cid w16 w16cex w16sdtdh wp14">
   <w:p>
     <w:pPr>
-      <w:pStyle w:val="Rodap"/>
+      <w:pStyle w:val="Footer"/>
       <w:tabs>
         <w:tab w:val="clear" w:pos="4252"/>
         <w:tab w:val="clear" w:pos="8504"/>
@@ -3664,7 +3671,7 @@
         <w:tab w:val="right" w:pos="9923"/>
       </w:tabs>
       <w:rPr>
-        <w:rStyle w:val="Nmerodepgina"/>
+        <w:rStyle w:val="PageNumber"/>
         <w:sz w:val="12"/>
         <w:szCs w:val="16"/>
         <w:lang w:val="pt-PT"/>
@@ -3672,7 +3679,7 @@
     </w:pPr>
     <w:r>
       <w:rPr>
-        <w:rStyle w:val="Nmerodepgina"/>
+        <w:rStyle w:val="PageNumber"/>
         <w:sz w:val="12"/>
         <w:szCs w:val="16"/>
         <w:lang w:val="pt-PT"/>
@@ -3681,7 +3688,7 @@
     </w:r>
     <w:r>
       <w:rPr>
-        <w:rStyle w:val="Nmerodepgina"/>
+        <w:rStyle w:val="PageNumber"/>
         <w:sz w:val="12"/>
         <w:szCs w:val="16"/>
         <w:lang w:val="pt-PT"/>
@@ -3690,7 +3697,7 @@
     </w:r>
     <w:r>
       <w:rPr>
-        <w:rStyle w:val="Nmerodepgina"/>
+        <w:rStyle w:val="PageNumber"/>
         <w:sz w:val="12"/>
         <w:szCs w:val="16"/>
         <w:lang w:val="pt-PT"/>
@@ -3699,7 +3706,7 @@
     </w:r>
     <w:r>
       <w:rPr>
-        <w:rStyle w:val="Nmerodepgina"/>
+        <w:rStyle w:val="PageNumber"/>
         <w:sz w:val="12"/>
         <w:szCs w:val="16"/>
         <w:lang w:val="pt-PT"/>
@@ -3708,7 +3715,7 @@
     </w:r>
     <w:r>
       <w:rPr>
-        <w:rStyle w:val="Nmerodepgina"/>
+        <w:rStyle w:val="PageNumber"/>
         <w:sz w:val="12"/>
         <w:szCs w:val="16"/>
         <w:lang w:val="pt-PT"/>
@@ -3717,7 +3724,7 @@
     </w:r>
     <w:r>
       <w:rPr>
-        <w:rStyle w:val="Nmerodepgina"/>
+        <w:rStyle w:val="PageNumber"/>
         <w:sz w:val="12"/>
         <w:szCs w:val="16"/>
         <w:lang w:val="pt-PT"/>
@@ -3726,7 +3733,7 @@
     </w:r>
     <w:r>
       <w:rPr>
-        <w:rStyle w:val="Nmerodepgina"/>
+        <w:rStyle w:val="PageNumber"/>
         <w:sz w:val="12"/>
         <w:szCs w:val="16"/>
         <w:lang w:val="pt-PT"/>
@@ -3735,7 +3742,7 @@
     </w:r>
     <w:r>
       <w:rPr>
-        <w:rStyle w:val="Nmerodepgina"/>
+        <w:rStyle w:val="PageNumber"/>
         <w:sz w:val="12"/>
         <w:szCs w:val="16"/>
       </w:rPr>
@@ -3743,7 +3750,7 @@
     </w:r>
     <w:r>
       <w:rPr>
-        <w:rStyle w:val="Nmerodepgina"/>
+        <w:rStyle w:val="PageNumber"/>
         <w:sz w:val="12"/>
         <w:szCs w:val="16"/>
         <w:lang w:val="pt-PT"/>
@@ -3752,7 +3759,7 @@
     </w:r>
     <w:r>
       <w:rPr>
-        <w:rStyle w:val="Nmerodepgina"/>
+        <w:rStyle w:val="PageNumber"/>
         <w:sz w:val="12"/>
         <w:szCs w:val="16"/>
       </w:rPr>
@@ -3760,7 +3767,7 @@
     </w:r>
     <w:r>
       <w:rPr>
-        <w:rStyle w:val="Nmerodepgina"/>
+        <w:rStyle w:val="PageNumber"/>
         <w:noProof/>
         <w:sz w:val="12"/>
         <w:szCs w:val="16"/>
@@ -3770,7 +3777,7 @@
     </w:r>
     <w:r>
       <w:rPr>
-        <w:rStyle w:val="Nmerodepgina"/>
+        <w:rStyle w:val="PageNumber"/>
         <w:sz w:val="12"/>
         <w:szCs w:val="16"/>
       </w:rPr>
@@ -3778,7 +3785,7 @@
     </w:r>
     <w:r>
       <w:rPr>
-        <w:rStyle w:val="Nmerodepgina"/>
+        <w:rStyle w:val="PageNumber"/>
         <w:sz w:val="12"/>
         <w:szCs w:val="16"/>
         <w:lang w:val="pt-PT"/>
@@ -3787,7 +3794,7 @@
     </w:r>
     <w:r>
       <w:rPr>
-        <w:rStyle w:val="Nmerodepgina"/>
+        <w:rStyle w:val="PageNumber"/>
         <w:sz w:val="12"/>
         <w:szCs w:val="16"/>
       </w:rPr>
@@ -3795,7 +3802,7 @@
     </w:r>
     <w:r>
       <w:rPr>
-        <w:rStyle w:val="Nmerodepgina"/>
+        <w:rStyle w:val="PageNumber"/>
         <w:sz w:val="12"/>
         <w:szCs w:val="16"/>
         <w:lang w:val="pt-PT"/>
@@ -3804,7 +3811,7 @@
     </w:r>
     <w:r>
       <w:rPr>
-        <w:rStyle w:val="Nmerodepgina"/>
+        <w:rStyle w:val="PageNumber"/>
         <w:sz w:val="12"/>
         <w:szCs w:val="16"/>
       </w:rPr>
@@ -3812,7 +3819,7 @@
     </w:r>
     <w:r>
       <w:rPr>
-        <w:rStyle w:val="Nmerodepgina"/>
+        <w:rStyle w:val="PageNumber"/>
         <w:noProof/>
         <w:sz w:val="12"/>
         <w:szCs w:val="16"/>
@@ -3822,7 +3829,7 @@
     </w:r>
     <w:r>
       <w:rPr>
-        <w:rStyle w:val="Nmerodepgina"/>
+        <w:rStyle w:val="PageNumber"/>
         <w:sz w:val="12"/>
         <w:szCs w:val="16"/>
       </w:rPr>
@@ -3861,7 +3868,7 @@
 <w:hdr xmlns:wpc="http://schemas.microsoft.com/office/word/2010/wordprocessingCanvas" xmlns:cx="http://schemas.microsoft.com/office/drawing/2014/chartex" xmlns:cx1="http://schemas.microsoft.com/office/drawing/2015/9/8/chartex" xmlns:cx2="http://schemas.microsoft.com/office/drawing/2015/10/21/chartex" xmlns:cx3="http://schemas.microsoft.com/office/drawing/2016/5/9/chartex" xmlns:cx4="http://schemas.microsoft.com/office/drawing/2016/5/10/chartex" xmlns:cx5="http://schemas.microsoft.com/office/drawing/2016/5/11/chartex" xmlns:cx6="http://schemas.microsoft.com/office/drawing/2016/5/12/chartex" xmlns:cx7="http://schemas.microsoft.com/office/drawing/2016/5/13/chartex" xmlns:cx8="http://schemas.microsoft.com/office/drawing/2016/5/14/chartex" xmlns:mc="http://schemas.openxmlformats.org/markup-compatibility/2006" xmlns:aink="http://schemas.microsoft.com/office/drawing/2016/ink" xmlns:am3d="http://schemas.microsoft.com/office/drawing/2017/model3d" xmlns:o="urn:schemas-microsoft-com:office:office" xmlns:r="http://schemas.openxmlformats.org/officeDocument/2006/relationships" xmlns:m="http://schemas.openxmlformats.org/officeDocument/2006/math" xmlns:v="urn:schemas-microsoft-com:vml" xmlns:wp14="http://schemas.microsoft.com/office/word/2010/wordprocessingDrawing" xmlns:wp="http://schemas.openxmlformats.org/drawingml/2006/wordprocessingDrawing" xmlns:w10="urn:schemas-microsoft-com:office:word" xmlns:w="http://schemas.openxmlformats.org/wordprocessingml/2006/main" xmlns:w14="http://schemas.microsoft.com/office/word/2010/wordml" xmlns:w15="http://schemas.microsoft.com/office/word/2012/wordml" xmlns:w16cex="http://schemas.microsoft.com/office/word/2018/wordml/cex" xmlns:w16cid="http://schemas.microsoft.com/office/word/2016/wordml/cid" xmlns:w16="http://schemas.microsoft.com/office/word/2018/wordml" xmlns:w16sdtdh="http://schemas.microsoft.com/office/word/2020/wordml/sdtdatahash" xmlns:w16se="http://schemas.microsoft.com/office/word/2015/wordml/symex" xmlns:wpg="http://schemas.microsoft.com/office/word/2010/wordprocessingGroup" xmlns:wpi="http://schemas.microsoft.com/office/word/2010/wordprocessingInk" xmlns:wne="http://schemas.microsoft.com/office/word/2006/wordml" xmlns:wps="http://schemas.microsoft.com/office/word/2010/wordprocessingShape" mc:Ignorable="w14 w15 w16se w16cid w16 w16cex w16sdtdh wp14">
   <w:p>
     <w:pPr>
-      <w:pStyle w:val="Cabealho"/>
+      <w:pStyle w:val="Header"/>
       <w:ind w:left="-1191"/>
     </w:pPr>
     <w:r>
@@ -5145,7 +5152,7 @@
     <w:lvl w:ilvl="2">
       <w:start w:val="1"/>
       <w:numFmt w:val="decimal"/>
-      <w:pStyle w:val="Ttulo3"/>
+      <w:pStyle w:val="Heading3"/>
       <w:lvlText w:val="%1.%2.%3"/>
       <w:lvlJc w:val="left"/>
       <w:pPr>
@@ -5155,7 +5162,7 @@
     <w:lvl w:ilvl="3">
       <w:start w:val="1"/>
       <w:numFmt w:val="decimal"/>
-      <w:pStyle w:val="Ttulo4"/>
+      <w:pStyle w:val="Heading4"/>
       <w:lvlText w:val="%1.%2.%3.%4"/>
       <w:lvlJc w:val="left"/>
       <w:pPr>
@@ -5165,7 +5172,7 @@
     <w:lvl w:ilvl="4">
       <w:start w:val="1"/>
       <w:numFmt w:val="decimal"/>
-      <w:pStyle w:val="Ttulo5"/>
+      <w:pStyle w:val="Heading5"/>
       <w:lvlText w:val="%1.%2.%3.%4.%5"/>
       <w:lvlJc w:val="left"/>
       <w:pPr>
@@ -5175,7 +5182,7 @@
     <w:lvl w:ilvl="5">
       <w:start w:val="1"/>
       <w:numFmt w:val="decimal"/>
-      <w:pStyle w:val="Ttulo6"/>
+      <w:pStyle w:val="Heading6"/>
       <w:lvlText w:val="%1.%2.%3.%4.%5.%6"/>
       <w:lvlJc w:val="left"/>
       <w:pPr>
@@ -5185,7 +5192,7 @@
     <w:lvl w:ilvl="6">
       <w:start w:val="1"/>
       <w:numFmt w:val="decimal"/>
-      <w:pStyle w:val="Ttulo7"/>
+      <w:pStyle w:val="Heading7"/>
       <w:lvlText w:val="%1.%2.%3.%4.%5.%6.%7"/>
       <w:lvlJc w:val="left"/>
       <w:pPr>
@@ -5195,7 +5202,7 @@
     <w:lvl w:ilvl="7">
       <w:start w:val="1"/>
       <w:numFmt w:val="decimal"/>
-      <w:pStyle w:val="Ttulo8"/>
+      <w:pStyle w:val="Heading8"/>
       <w:lvlText w:val="%1.%2.%3.%4.%5.%6.%7.%8"/>
       <w:lvlJc w:val="left"/>
       <w:pPr>
@@ -5205,7 +5212,7 @@
     <w:lvl w:ilvl="8">
       <w:start w:val="1"/>
       <w:numFmt w:val="decimal"/>
-      <w:pStyle w:val="Ttulo9"/>
+      <w:pStyle w:val="Heading9"/>
       <w:lvlText w:val="%1.%2.%3.%4.%5.%6.%7.%8.%9"/>
       <w:lvlJc w:val="left"/>
       <w:pPr>
@@ -5987,11 +5994,11 @@
       <w:lang w:val="en-US" w:eastAsia="en-US"/>
     </w:rPr>
   </w:style>
-  <w:style w:type="paragraph" w:styleId="Ttulo1">
+  <w:style w:type="paragraph" w:styleId="Heading1">
     <w:name w:val="heading 1"/>
     <w:basedOn w:val="Normal"/>
     <w:next w:val="Normal"/>
-    <w:link w:val="Ttulo1Carter"/>
+    <w:link w:val="Heading1Char"/>
     <w:qFormat/>
     <w:rsid w:val="000C7D58"/>
     <w:pPr>
@@ -6005,11 +6012,11 @@
       <w:lang w:val="pt-PT" w:eastAsia="pt-PT"/>
     </w:rPr>
   </w:style>
-  <w:style w:type="paragraph" w:styleId="Ttulo2">
+  <w:style w:type="paragraph" w:styleId="Heading2">
     <w:name w:val="heading 2"/>
     <w:basedOn w:val="Normal"/>
     <w:next w:val="Normal"/>
-    <w:link w:val="Ttulo2Carter"/>
+    <w:link w:val="Heading2Char"/>
     <w:qFormat/>
     <w:rsid w:val="000C7D58"/>
     <w:pPr>
@@ -6023,11 +6030,11 @@
       <w:lang w:val="pt-PT"/>
     </w:rPr>
   </w:style>
-  <w:style w:type="paragraph" w:styleId="Ttulo3">
+  <w:style w:type="paragraph" w:styleId="Heading3">
     <w:name w:val="heading 3"/>
     <w:basedOn w:val="Normal"/>
     <w:next w:val="Normal"/>
-    <w:link w:val="Ttulo3Carter"/>
+    <w:link w:val="Heading3Char"/>
     <w:qFormat/>
     <w:rsid w:val="006E13FF"/>
     <w:pPr>
@@ -6046,11 +6053,11 @@
       <w:szCs w:val="22"/>
     </w:rPr>
   </w:style>
-  <w:style w:type="paragraph" w:styleId="Ttulo4">
+  <w:style w:type="paragraph" w:styleId="Heading4">
     <w:name w:val="heading 4"/>
     <w:basedOn w:val="Normal"/>
     <w:next w:val="Normal"/>
-    <w:link w:val="Ttulo4Carter"/>
+    <w:link w:val="Heading4Char"/>
     <w:qFormat/>
     <w:rsid w:val="006E13FF"/>
     <w:pPr>
@@ -6068,11 +6075,11 @@
       <w:szCs w:val="18"/>
     </w:rPr>
   </w:style>
-  <w:style w:type="paragraph" w:styleId="Ttulo5">
+  <w:style w:type="paragraph" w:styleId="Heading5">
     <w:name w:val="heading 5"/>
     <w:basedOn w:val="Normal"/>
     <w:next w:val="Normal"/>
-    <w:link w:val="Ttulo5Carter"/>
+    <w:link w:val="Heading5Char"/>
     <w:qFormat/>
     <w:rsid w:val="006E13FF"/>
     <w:pPr>
@@ -6087,11 +6094,11 @@
       <w:szCs w:val="18"/>
     </w:rPr>
   </w:style>
-  <w:style w:type="paragraph" w:styleId="Ttulo6">
+  <w:style w:type="paragraph" w:styleId="Heading6">
     <w:name w:val="heading 6"/>
     <w:basedOn w:val="Normal"/>
     <w:next w:val="Normal"/>
-    <w:link w:val="Ttulo6Carter"/>
+    <w:link w:val="Heading6Char"/>
     <w:qFormat/>
     <w:rsid w:val="006E13FF"/>
     <w:pPr>
@@ -6109,11 +6116,11 @@
       <w:szCs w:val="16"/>
     </w:rPr>
   </w:style>
-  <w:style w:type="paragraph" w:styleId="Ttulo7">
+  <w:style w:type="paragraph" w:styleId="Heading7">
     <w:name w:val="heading 7"/>
     <w:basedOn w:val="Normal"/>
     <w:next w:val="Normal"/>
-    <w:link w:val="Ttulo7Carter"/>
+    <w:link w:val="Heading7Char"/>
     <w:qFormat/>
     <w:rsid w:val="006E13FF"/>
     <w:pPr>
@@ -6129,11 +6136,11 @@
       <w:szCs w:val="16"/>
     </w:rPr>
   </w:style>
-  <w:style w:type="paragraph" w:styleId="Ttulo8">
+  <w:style w:type="paragraph" w:styleId="Heading8">
     <w:name w:val="heading 8"/>
     <w:basedOn w:val="Normal"/>
     <w:next w:val="Normal"/>
-    <w:link w:val="Ttulo8Carter"/>
+    <w:link w:val="Heading8Char"/>
     <w:qFormat/>
     <w:rsid w:val="006E13FF"/>
     <w:pPr>
@@ -6151,11 +6158,11 @@
       <w:szCs w:val="16"/>
     </w:rPr>
   </w:style>
-  <w:style w:type="paragraph" w:styleId="Ttulo9">
+  <w:style w:type="paragraph" w:styleId="Heading9">
     <w:name w:val="heading 9"/>
     <w:basedOn w:val="Normal"/>
     <w:next w:val="Normal"/>
-    <w:link w:val="Ttulo9Carter"/>
+    <w:link w:val="Heading9Char"/>
     <w:qFormat/>
     <w:rsid w:val="006E13FF"/>
     <w:pPr>
@@ -6171,13 +6178,13 @@
       <w:szCs w:val="16"/>
     </w:rPr>
   </w:style>
-  <w:style w:type="character" w:default="1" w:styleId="Tipodeletrapredefinidodopargrafo">
+  <w:style w:type="character" w:default="1" w:styleId="DefaultParagraphFont">
     <w:name w:val="Default Paragraph Font"/>
     <w:uiPriority w:val="1"/>
     <w:semiHidden/>
     <w:unhideWhenUsed/>
   </w:style>
-  <w:style w:type="table" w:default="1" w:styleId="Tabelanormal">
+  <w:style w:type="table" w:default="1" w:styleId="TableNormal">
     <w:name w:val="Normal Table"/>
     <w:uiPriority w:val="99"/>
     <w:semiHidden/>
@@ -6192,16 +6199,16 @@
       </w:tblCellMar>
     </w:tblPr>
   </w:style>
-  <w:style w:type="numbering" w:default="1" w:styleId="Semlista">
+  <w:style w:type="numbering" w:default="1" w:styleId="NoList">
     <w:name w:val="No List"/>
     <w:uiPriority w:val="99"/>
     <w:semiHidden/>
     <w:unhideWhenUsed/>
   </w:style>
-  <w:style w:type="character" w:customStyle="1" w:styleId="Ttulo1Carter">
-    <w:name w:val="Título 1 Caráter"/>
-    <w:basedOn w:val="Tipodeletrapredefinidodopargrafo"/>
-    <w:link w:val="Ttulo1"/>
+  <w:style w:type="character" w:customStyle="1" w:styleId="Heading1Char">
+    <w:name w:val="Heading 1 Char"/>
+    <w:basedOn w:val="DefaultParagraphFont"/>
+    <w:link w:val="Heading1"/>
     <w:rsid w:val="000C7D58"/>
     <w:rPr>
       <w:rFonts w:ascii="Verdana" w:hAnsi="Verdana"/>
@@ -6210,10 +6217,10 @@
       <w:szCs w:val="18"/>
     </w:rPr>
   </w:style>
-  <w:style w:type="character" w:customStyle="1" w:styleId="Ttulo2Carter">
-    <w:name w:val="Título 2 Caráter"/>
-    <w:basedOn w:val="Tipodeletrapredefinidodopargrafo"/>
-    <w:link w:val="Ttulo2"/>
+  <w:style w:type="character" w:customStyle="1" w:styleId="Heading2Char">
+    <w:name w:val="Heading 2 Char"/>
+    <w:basedOn w:val="DefaultParagraphFont"/>
+    <w:link w:val="Heading2"/>
     <w:rsid w:val="000C7D58"/>
     <w:rPr>
       <w:rFonts w:ascii="Verdana" w:hAnsi="Verdana"/>
@@ -6223,10 +6230,10 @@
       <w:lang w:eastAsia="en-US"/>
     </w:rPr>
   </w:style>
-  <w:style w:type="character" w:customStyle="1" w:styleId="Ttulo3Carter">
-    <w:name w:val="Título 3 Caráter"/>
-    <w:basedOn w:val="Tipodeletrapredefinidodopargrafo"/>
-    <w:link w:val="Ttulo3"/>
+  <w:style w:type="character" w:customStyle="1" w:styleId="Heading3Char">
+    <w:name w:val="Heading 3 Char"/>
+    <w:basedOn w:val="DefaultParagraphFont"/>
+    <w:link w:val="Heading3"/>
     <w:rsid w:val="00595A19"/>
     <w:rPr>
       <w:rFonts w:ascii="Verdana" w:hAnsi="Verdana"/>
@@ -6237,10 +6244,10 @@
       <w:lang w:val="en-US" w:eastAsia="en-US"/>
     </w:rPr>
   </w:style>
-  <w:style w:type="character" w:customStyle="1" w:styleId="Ttulo4Carter">
-    <w:name w:val="Título 4 Caráter"/>
-    <w:basedOn w:val="Tipodeletrapredefinidodopargrafo"/>
-    <w:link w:val="Ttulo4"/>
+  <w:style w:type="character" w:customStyle="1" w:styleId="Heading4Char">
+    <w:name w:val="Heading 4 Char"/>
+    <w:basedOn w:val="DefaultParagraphFont"/>
+    <w:link w:val="Heading4"/>
     <w:rsid w:val="00595A19"/>
     <w:rPr>
       <w:rFonts w:ascii="Verdana" w:hAnsi="Verdana"/>
@@ -6251,10 +6258,10 @@
       <w:lang w:val="en-US" w:eastAsia="en-US"/>
     </w:rPr>
   </w:style>
-  <w:style w:type="character" w:customStyle="1" w:styleId="Ttulo5Carter">
-    <w:name w:val="Título 5 Caráter"/>
-    <w:basedOn w:val="Tipodeletrapredefinidodopargrafo"/>
-    <w:link w:val="Ttulo5"/>
+  <w:style w:type="character" w:customStyle="1" w:styleId="Heading5Char">
+    <w:name w:val="Heading 5 Char"/>
+    <w:basedOn w:val="DefaultParagraphFont"/>
+    <w:link w:val="Heading5"/>
     <w:rsid w:val="00595A19"/>
     <w:rPr>
       <w:rFonts w:ascii="Verdana" w:hAnsi="Verdana"/>
@@ -6263,10 +6270,10 @@
       <w:lang w:val="en-US" w:eastAsia="en-US"/>
     </w:rPr>
   </w:style>
-  <w:style w:type="character" w:customStyle="1" w:styleId="Ttulo6Carter">
-    <w:name w:val="Título 6 Caráter"/>
-    <w:basedOn w:val="Tipodeletrapredefinidodopargrafo"/>
-    <w:link w:val="Ttulo6"/>
+  <w:style w:type="character" w:customStyle="1" w:styleId="Heading6Char">
+    <w:name w:val="Heading 6 Char"/>
+    <w:basedOn w:val="DefaultParagraphFont"/>
+    <w:link w:val="Heading6"/>
     <w:rsid w:val="00595A19"/>
     <w:rPr>
       <w:rFonts w:ascii="Verdana" w:hAnsi="Verdana"/>
@@ -6277,10 +6284,10 @@
       <w:lang w:val="en-US" w:eastAsia="en-US"/>
     </w:rPr>
   </w:style>
-  <w:style w:type="character" w:customStyle="1" w:styleId="Ttulo7Carter">
-    <w:name w:val="Título 7 Caráter"/>
-    <w:basedOn w:val="Tipodeletrapredefinidodopargrafo"/>
-    <w:link w:val="Ttulo7"/>
+  <w:style w:type="character" w:customStyle="1" w:styleId="Heading7Char">
+    <w:name w:val="Heading 7 Char"/>
+    <w:basedOn w:val="DefaultParagraphFont"/>
+    <w:link w:val="Heading7"/>
     <w:rsid w:val="00595A19"/>
     <w:rPr>
       <w:rFonts w:ascii="Verdana" w:hAnsi="Verdana"/>
@@ -6289,10 +6296,10 @@
       <w:lang w:val="en-US" w:eastAsia="en-US"/>
     </w:rPr>
   </w:style>
-  <w:style w:type="character" w:customStyle="1" w:styleId="Ttulo8Carter">
-    <w:name w:val="Título 8 Caráter"/>
-    <w:basedOn w:val="Tipodeletrapredefinidodopargrafo"/>
-    <w:link w:val="Ttulo8"/>
+  <w:style w:type="character" w:customStyle="1" w:styleId="Heading8Char">
+    <w:name w:val="Heading 8 Char"/>
+    <w:basedOn w:val="DefaultParagraphFont"/>
+    <w:link w:val="Heading8"/>
     <w:rsid w:val="00595A19"/>
     <w:rPr>
       <w:rFonts w:ascii="Verdana" w:hAnsi="Verdana"/>
@@ -6303,10 +6310,10 @@
       <w:lang w:val="en-US" w:eastAsia="en-US"/>
     </w:rPr>
   </w:style>
-  <w:style w:type="character" w:customStyle="1" w:styleId="Ttulo9Carter">
-    <w:name w:val="Título 9 Caráter"/>
-    <w:basedOn w:val="Tipodeletrapredefinidodopargrafo"/>
-    <w:link w:val="Ttulo9"/>
+  <w:style w:type="character" w:customStyle="1" w:styleId="Heading9Char">
+    <w:name w:val="Heading 9 Char"/>
+    <w:basedOn w:val="DefaultParagraphFont"/>
+    <w:link w:val="Heading9"/>
     <w:rsid w:val="00595A19"/>
     <w:rPr>
       <w:rFonts w:ascii="Verdana" w:hAnsi="Verdana"/>
@@ -6315,11 +6322,11 @@
       <w:lang w:val="en-US" w:eastAsia="en-US"/>
     </w:rPr>
   </w:style>
-  <w:style w:type="paragraph" w:styleId="Legenda">
+  <w:style w:type="paragraph" w:styleId="Caption">
     <w:name w:val="caption"/>
     <w:basedOn w:val="Normal"/>
     <w:next w:val="Normal"/>
-    <w:link w:val="LegendaCarter"/>
+    <w:link w:val="CaptionChar"/>
     <w:qFormat/>
     <w:rsid w:val="009A5AAF"/>
     <w:pPr>
@@ -6331,10 +6338,10 @@
       <w:lang w:val="pt-PT"/>
     </w:rPr>
   </w:style>
-  <w:style w:type="character" w:customStyle="1" w:styleId="LegendaCarter">
-    <w:name w:val="Legenda Caráter"/>
-    <w:basedOn w:val="Tipodeletrapredefinidodopargrafo"/>
-    <w:link w:val="Legenda"/>
+  <w:style w:type="character" w:customStyle="1" w:styleId="CaptionChar">
+    <w:name w:val="Caption Char"/>
+    <w:basedOn w:val="DefaultParagraphFont"/>
+    <w:link w:val="Caption"/>
     <w:rsid w:val="009A5AAF"/>
     <w:rPr>
       <w:rFonts w:ascii="Verdana" w:hAnsi="Verdana"/>
@@ -6343,11 +6350,11 @@
       <w:lang w:eastAsia="en-US"/>
     </w:rPr>
   </w:style>
-  <w:style w:type="paragraph" w:styleId="Ttulo">
+  <w:style w:type="paragraph" w:styleId="Title">
     <w:name w:val="Title"/>
     <w:basedOn w:val="Normal"/>
     <w:next w:val="Normal"/>
-    <w:link w:val="TtuloCarter"/>
+    <w:link w:val="TitleChar"/>
     <w:qFormat/>
     <w:rsid w:val="0083281A"/>
     <w:pPr>
@@ -6360,10 +6367,10 @@
       <w:szCs w:val="48"/>
     </w:rPr>
   </w:style>
-  <w:style w:type="character" w:customStyle="1" w:styleId="TtuloCarter">
-    <w:name w:val="Título Caráter"/>
-    <w:basedOn w:val="Tipodeletrapredefinidodopargrafo"/>
-    <w:link w:val="Ttulo"/>
+  <w:style w:type="character" w:customStyle="1" w:styleId="TitleChar">
+    <w:name w:val="Title Char"/>
+    <w:basedOn w:val="DefaultParagraphFont"/>
+    <w:link w:val="Title"/>
     <w:rsid w:val="00595A19"/>
     <w:rPr>
       <w:kern w:val="28"/>
@@ -6388,10 +6395,10 @@
       <w:szCs w:val="24"/>
     </w:rPr>
   </w:style>
-  <w:style w:type="paragraph" w:styleId="Cabealho">
+  <w:style w:type="paragraph" w:styleId="Header">
     <w:name w:val="header"/>
     <w:basedOn w:val="Normal"/>
-    <w:link w:val="CabealhoCarter"/>
+    <w:link w:val="HeaderChar"/>
     <w:uiPriority w:val="99"/>
     <w:unhideWhenUsed/>
     <w:rsid w:val="00A46F89"/>
@@ -6403,10 +6410,10 @@
       <w:spacing w:line="240" w:lineRule="auto"/>
     </w:pPr>
   </w:style>
-  <w:style w:type="character" w:customStyle="1" w:styleId="CabealhoCarter">
-    <w:name w:val="Cabeçalho Caráter"/>
-    <w:basedOn w:val="Tipodeletrapredefinidodopargrafo"/>
-    <w:link w:val="Cabealho"/>
+  <w:style w:type="character" w:customStyle="1" w:styleId="HeaderChar">
+    <w:name w:val="Header Char"/>
+    <w:basedOn w:val="DefaultParagraphFont"/>
+    <w:link w:val="Header"/>
     <w:uiPriority w:val="99"/>
     <w:rsid w:val="00A46F89"/>
     <w:rPr>
@@ -6415,10 +6422,10 @@
       <w:lang w:val="en-US" w:eastAsia="en-US"/>
     </w:rPr>
   </w:style>
-  <w:style w:type="paragraph" w:styleId="Rodap">
+  <w:style w:type="paragraph" w:styleId="Footer">
     <w:name w:val="footer"/>
     <w:basedOn w:val="Normal"/>
-    <w:link w:val="RodapCarter"/>
+    <w:link w:val="FooterChar"/>
     <w:uiPriority w:val="99"/>
     <w:unhideWhenUsed/>
     <w:rsid w:val="00A46F89"/>
@@ -6430,10 +6437,10 @@
       <w:spacing w:line="240" w:lineRule="auto"/>
     </w:pPr>
   </w:style>
-  <w:style w:type="character" w:customStyle="1" w:styleId="RodapCarter">
-    <w:name w:val="Rodapé Caráter"/>
-    <w:basedOn w:val="Tipodeletrapredefinidodopargrafo"/>
-    <w:link w:val="Rodap"/>
+  <w:style w:type="character" w:customStyle="1" w:styleId="FooterChar">
+    <w:name w:val="Footer Char"/>
+    <w:basedOn w:val="DefaultParagraphFont"/>
+    <w:link w:val="Footer"/>
     <w:uiPriority w:val="99"/>
     <w:rsid w:val="00A46F89"/>
     <w:rPr>
@@ -6442,10 +6449,10 @@
       <w:lang w:val="en-US" w:eastAsia="en-US"/>
     </w:rPr>
   </w:style>
-  <w:style w:type="paragraph" w:styleId="Textodebalo">
+  <w:style w:type="paragraph" w:styleId="BalloonText">
     <w:name w:val="Balloon Text"/>
     <w:basedOn w:val="Normal"/>
-    <w:link w:val="TextodebaloCarter"/>
+    <w:link w:val="BalloonTextChar"/>
     <w:uiPriority w:val="99"/>
     <w:semiHidden/>
     <w:unhideWhenUsed/>
@@ -6459,10 +6466,10 @@
       <w:szCs w:val="16"/>
     </w:rPr>
   </w:style>
-  <w:style w:type="character" w:customStyle="1" w:styleId="TextodebaloCarter">
-    <w:name w:val="Texto de balão Caráter"/>
-    <w:basedOn w:val="Tipodeletrapredefinidodopargrafo"/>
-    <w:link w:val="Textodebalo"/>
+  <w:style w:type="character" w:customStyle="1" w:styleId="BalloonTextChar">
+    <w:name w:val="Balloon Text Char"/>
+    <w:basedOn w:val="DefaultParagraphFont"/>
+    <w:link w:val="BalloonText"/>
     <w:uiPriority w:val="99"/>
     <w:semiHidden/>
     <w:rsid w:val="00A46F89"/>
@@ -6473,12 +6480,12 @@
       <w:lang w:val="en-US" w:eastAsia="en-US"/>
     </w:rPr>
   </w:style>
-  <w:style w:type="character" w:styleId="Nmerodepgina">
+  <w:style w:type="character" w:styleId="PageNumber">
     <w:name w:val="page number"/>
-    <w:basedOn w:val="Tipodeletrapredefinidodopargrafo"/>
+    <w:basedOn w:val="DefaultParagraphFont"/>
     <w:rsid w:val="00A46F89"/>
   </w:style>
-  <w:style w:type="paragraph" w:styleId="PargrafodaLista">
+  <w:style w:type="paragraph" w:styleId="ListParagraph">
     <w:name w:val="List Paragraph"/>
     <w:basedOn w:val="Normal"/>
     <w:uiPriority w:val="34"/>
@@ -6489,9 +6496,9 @@
       <w:contextualSpacing/>
     </w:pPr>
   </w:style>
-  <w:style w:type="table" w:styleId="TabelacomGrelha">
+  <w:style w:type="table" w:styleId="TableGrid">
     <w:name w:val="Table Grid"/>
-    <w:basedOn w:val="Tabelanormal"/>
+    <w:basedOn w:val="TableNormal"/>
     <w:uiPriority w:val="59"/>
     <w:rsid w:val="00D95346"/>
     <w:tblPr>
@@ -6523,7 +6530,7 @@
   </w:style>
   <w:style w:type="character" w:customStyle="1" w:styleId="MTDisplayEquationCarcter">
     <w:name w:val="MTDisplayEquation Carácter"/>
-    <w:basedOn w:val="Tipodeletrapredefinidodopargrafo"/>
+    <w:basedOn w:val="DefaultParagraphFont"/>
     <w:link w:val="MTDisplayEquation"/>
     <w:rsid w:val="00172A03"/>
     <w:rPr>
@@ -6532,9 +6539,9 @@
       <w:lang w:eastAsia="en-US"/>
     </w:rPr>
   </w:style>
-  <w:style w:type="character" w:styleId="TextodoMarcadordePosio">
+  <w:style w:type="character" w:styleId="PlaceholderText">
     <w:name w:val="Placeholder Text"/>
-    <w:basedOn w:val="Tipodeletrapredefinidodopargrafo"/>
+    <w:basedOn w:val="DefaultParagraphFont"/>
     <w:uiPriority w:val="99"/>
     <w:semiHidden/>
     <w:rsid w:val="008F249C"/>
@@ -6542,9 +6549,9 @@
       <w:color w:val="808080"/>
     </w:rPr>
   </w:style>
-  <w:style w:type="character" w:styleId="Hiperligao">
+  <w:style w:type="character" w:styleId="Hyperlink">
     <w:name w:val="Hyperlink"/>
-    <w:basedOn w:val="Tipodeletrapredefinidodopargrafo"/>
+    <w:basedOn w:val="DefaultParagraphFont"/>
     <w:uiPriority w:val="99"/>
     <w:unhideWhenUsed/>
     <w:rsid w:val="00AB1C8F"/>
@@ -6553,9 +6560,9 @@
       <w:u w:val="single"/>
     </w:rPr>
   </w:style>
-  <w:style w:type="character" w:styleId="MenoNoResolvida">
+  <w:style w:type="character" w:styleId="UnresolvedMention">
     <w:name w:val="Unresolved Mention"/>
-    <w:basedOn w:val="Tipodeletrapredefinidodopargrafo"/>
+    <w:basedOn w:val="DefaultParagraphFont"/>
     <w:uiPriority w:val="99"/>
     <w:semiHidden/>
     <w:unhideWhenUsed/>

</xml_diff>